<commit_message>
Term Project Final Submission
</commit_message>
<xml_diff>
--- a/Term-Project_Fifth_Weekly_Submission/Progress Report.docx
+++ b/Term-Project_Fifth_Weekly_Submission/Progress Report.docx
@@ -4,8 +4,70 @@
   <w:body>
     <w:p>
       <w:pPr>
-        <w:jc w:val="both"/>
-      </w:pPr>
+        <w:jc w:val="center"/>
+        <w:rPr>
+          <w:rFonts w:ascii="Times New Roman" w:hAnsi="Times New Roman" w:cs="Times New Roman"/>
+          <w:b/>
+          <w:bCs/>
+          <w:sz w:val="28"/>
+          <w:szCs w:val="28"/>
+          <w:u w:val="single"/>
+        </w:rPr>
+      </w:pPr>
+      <w:r>
+        <w:rPr>
+          <w:rFonts w:ascii="Times New Roman" w:hAnsi="Times New Roman" w:cs="Times New Roman"/>
+          <w:b/>
+          <w:bCs/>
+          <w:sz w:val="28"/>
+          <w:szCs w:val="28"/>
+          <w:u w:val="single"/>
+        </w:rPr>
+        <w:t>USER MANUAL</w:t>
+      </w:r>
+    </w:p>
+    <w:p>
+      <w:pPr>
+        <w:rPr>
+          <w:rFonts w:ascii="Times New Roman" w:hAnsi="Times New Roman" w:cs="Times New Roman"/>
+          <w:sz w:val="24"/>
+          <w:szCs w:val="24"/>
+        </w:rPr>
+      </w:pPr>
+      <w:r>
+        <w:rPr>
+          <w:rFonts w:ascii="Times New Roman" w:hAnsi="Times New Roman" w:cs="Times New Roman"/>
+          <w:sz w:val="24"/>
+          <w:szCs w:val="24"/>
+        </w:rPr>
+        <w:t xml:space="preserve">The homework distribution and submission application consist of two module - </w:t>
+      </w:r>
+      <w:r>
+        <w:rPr>
+          <w:rFonts w:ascii="Times New Roman" w:hAnsi="Times New Roman" w:cs="Times New Roman"/>
+          <w:sz w:val="24"/>
+          <w:szCs w:val="24"/>
+        </w:rPr>
+        <w:br/>
+        <w:t>Teacher module – Allows teacher to create classrooms and add homework to it and check on submission received for each homework.</w:t>
+      </w:r>
+      <w:r>
+        <w:rPr>
+          <w:rFonts w:ascii="Times New Roman" w:hAnsi="Times New Roman" w:cs="Times New Roman"/>
+          <w:sz w:val="24"/>
+          <w:szCs w:val="24"/>
+        </w:rPr>
+        <w:br/>
+        <w:t>Student module – Allows students to join the classrooms created by teacher, view homework added by teacher and submit the homework back for grading.</w:t>
+      </w:r>
+      <w:r>
+        <w:rPr>
+          <w:rFonts w:ascii="Times New Roman" w:hAnsi="Times New Roman" w:cs="Times New Roman"/>
+          <w:sz w:val="24"/>
+          <w:szCs w:val="24"/>
+        </w:rPr>
+        <w:br/>
+      </w:r>
     </w:p>
     <w:p>
       <w:pPr>
@@ -28,12 +90,25 @@
         </w:rPr>
         <w:t>Login Form</w:t>
       </w:r>
-    </w:p>
-    <w:p>
-      <w:pPr>
-        <w:jc w:val="both"/>
-      </w:pPr>
-      <w:r>
+      <w:r>
+        <w:rPr>
+          <w:rFonts w:ascii="Times New Roman" w:hAnsi="Times New Roman" w:cs="Times New Roman"/>
+          <w:b/>
+          <w:bCs/>
+          <w:sz w:val="28"/>
+          <w:szCs w:val="28"/>
+        </w:rPr>
+        <w:t xml:space="preserve"> – User can login if account already exists or signup</w:t>
+      </w:r>
+    </w:p>
+    <w:p>
+      <w:pPr>
+        <w:jc w:val="both"/>
+      </w:pPr>
+      <w:r>
+        <w:rPr>
+          <w:noProof/>
+        </w:rPr>
         <w:drawing>
           <wp:inline distT="0" distB="0" distL="0" distR="0" wp14:anchorId="53DC5E92" wp14:editId="526D0E0F">
             <wp:extent cx="5943600" cy="3179445"/>
@@ -103,6 +178,10 @@
         <w:jc w:val="both"/>
       </w:pPr>
       <w:r>
+        <w:rPr>
+          <w:noProof/>
+        </w:rPr>
+        <w:lastRenderedPageBreak/>
         <w:drawing>
           <wp:inline distT="0" distB="0" distL="0" distR="0" wp14:anchorId="7643361D" wp14:editId="3EEFCFCF">
             <wp:extent cx="5943600" cy="3235960"/>
@@ -164,7 +243,6 @@
           <w:sz w:val="28"/>
           <w:szCs w:val="28"/>
         </w:rPr>
-        <w:lastRenderedPageBreak/>
         <w:t>After Sign-Up, Login with the credentials</w:t>
       </w:r>
     </w:p>
@@ -173,6 +251,9 @@
         <w:jc w:val="both"/>
       </w:pPr>
       <w:r>
+        <w:rPr>
+          <w:noProof/>
+        </w:rPr>
         <w:drawing>
           <wp:inline distT="0" distB="0" distL="0" distR="0" wp14:anchorId="57E02D6B" wp14:editId="7B543763">
             <wp:extent cx="5943600" cy="3024505"/>
@@ -252,6 +333,10 @@
         <w:jc w:val="both"/>
       </w:pPr>
       <w:r>
+        <w:rPr>
+          <w:noProof/>
+        </w:rPr>
+        <w:lastRenderedPageBreak/>
         <w:drawing>
           <wp:inline distT="0" distB="0" distL="0" distR="0" wp14:anchorId="754BB5F4" wp14:editId="5ED53619">
             <wp:extent cx="5943600" cy="3234690"/>
@@ -313,7 +398,6 @@
           <w:sz w:val="28"/>
           <w:szCs w:val="28"/>
         </w:rPr>
-        <w:lastRenderedPageBreak/>
         <w:t>On adding the Mathematics Class, Teacher can add the HomeWorks for that’s class.</w:t>
       </w:r>
     </w:p>
@@ -322,8 +406,11 @@
         <w:jc w:val="both"/>
       </w:pPr>
       <w:r>
+        <w:rPr>
+          <w:noProof/>
+        </w:rPr>
         <w:drawing>
-          <wp:inline distT="0" distB="0" distL="0" distR="0" wp14:anchorId="1F10D30D" wp14:editId="6C2B0095">
+          <wp:inline distT="0" distB="0" distL="0" distR="0" wp14:anchorId="1F10D30D" wp14:editId="4DCA0E3B">
             <wp:extent cx="5943600" cy="3224530"/>
             <wp:effectExtent l="0" t="0" r="0" b="0"/>
             <wp:docPr id="5" name="Picture 5"/>
@@ -334,7 +421,7 @@
               <a:graphicData uri="http://schemas.openxmlformats.org/drawingml/2006/picture">
                 <pic:pic xmlns:pic="http://schemas.openxmlformats.org/drawingml/2006/picture">
                   <pic:nvPicPr>
-                    <pic:cNvPr id="1" name=""/>
+                    <pic:cNvPr id="5" name="Picture 5"/>
                     <pic:cNvPicPr/>
                   </pic:nvPicPr>
                   <pic:blipFill>
@@ -391,6 +478,10 @@
         <w:jc w:val="both"/>
       </w:pPr>
       <w:r>
+        <w:rPr>
+          <w:noProof/>
+        </w:rPr>
+        <w:lastRenderedPageBreak/>
         <w:drawing>
           <wp:inline distT="0" distB="0" distL="0" distR="0" wp14:anchorId="0E0C5804" wp14:editId="3CA2C43B">
             <wp:extent cx="5943600" cy="2981325"/>
@@ -470,6 +561,9 @@
         <w:jc w:val="both"/>
       </w:pPr>
       <w:r>
+        <w:rPr>
+          <w:noProof/>
+        </w:rPr>
         <w:drawing>
           <wp:inline distT="0" distB="0" distL="0" distR="0" wp14:anchorId="6CC610D1" wp14:editId="33F18C84">
             <wp:extent cx="5943600" cy="3002915"/>
@@ -567,9 +661,11 @@
           <w:rFonts w:ascii="Times New Roman" w:hAnsi="Times New Roman" w:cs="Times New Roman"/>
           <w:b/>
           <w:bCs/>
-          <w:sz w:val="28"/>
-          <w:szCs w:val="28"/>
-        </w:rPr>
+          <w:noProof/>
+          <w:sz w:val="28"/>
+          <w:szCs w:val="28"/>
+        </w:rPr>
+        <w:lastRenderedPageBreak/>
         <w:drawing>
           <wp:inline distT="0" distB="0" distL="0" distR="0" wp14:anchorId="0F2FF6BF" wp14:editId="5C041172">
             <wp:extent cx="5943600" cy="3083560"/>
@@ -650,7 +746,6 @@
           <w:sz w:val="28"/>
           <w:szCs w:val="28"/>
         </w:rPr>
-        <w:lastRenderedPageBreak/>
         <w:t>Student Portal to View homework and Upload homework</w:t>
       </w:r>
     </w:p>
@@ -670,6 +765,7 @@
           <w:rFonts w:ascii="Times New Roman" w:hAnsi="Times New Roman" w:cs="Times New Roman"/>
           <w:b/>
           <w:bCs/>
+          <w:noProof/>
           <w:sz w:val="28"/>
           <w:szCs w:val="28"/>
         </w:rPr>
@@ -698,6 +794,109 @@
                     <a:xfrm>
                       <a:off x="0" y="0"/>
                       <a:ext cx="5943600" cy="3213100"/>
+                    </a:xfrm>
+                    <a:prstGeom prst="rect">
+                      <a:avLst/>
+                    </a:prstGeom>
+                  </pic:spPr>
+                </pic:pic>
+              </a:graphicData>
+            </a:graphic>
+          </wp:inline>
+        </w:drawing>
+      </w:r>
+    </w:p>
+    <w:p>
+      <w:pPr>
+        <w:jc w:val="both"/>
+        <w:rPr>
+          <w:rFonts w:ascii="Times New Roman" w:hAnsi="Times New Roman" w:cs="Times New Roman"/>
+          <w:b/>
+          <w:bCs/>
+          <w:sz w:val="28"/>
+          <w:szCs w:val="28"/>
+        </w:rPr>
+      </w:pPr>
+    </w:p>
+    <w:p>
+      <w:pPr>
+        <w:jc w:val="both"/>
+        <w:rPr>
+          <w:rFonts w:ascii="Times New Roman" w:hAnsi="Times New Roman" w:cs="Times New Roman"/>
+          <w:b/>
+          <w:bCs/>
+          <w:sz w:val="28"/>
+          <w:szCs w:val="28"/>
+        </w:rPr>
+      </w:pPr>
+    </w:p>
+    <w:p>
+      <w:pPr>
+        <w:jc w:val="both"/>
+        <w:rPr>
+          <w:rFonts w:ascii="Times New Roman" w:hAnsi="Times New Roman" w:cs="Times New Roman"/>
+          <w:b/>
+          <w:bCs/>
+          <w:sz w:val="28"/>
+          <w:szCs w:val="28"/>
+        </w:rPr>
+      </w:pPr>
+      <w:r>
+        <w:rPr>
+          <w:rFonts w:ascii="Times New Roman" w:hAnsi="Times New Roman" w:cs="Times New Roman"/>
+          <w:b/>
+          <w:bCs/>
+          <w:sz w:val="28"/>
+          <w:szCs w:val="28"/>
+        </w:rPr>
+        <w:lastRenderedPageBreak/>
+        <w:t>Notification of newly added homework</w:t>
+      </w:r>
+    </w:p>
+    <w:p>
+      <w:pPr>
+        <w:jc w:val="both"/>
+        <w:rPr>
+          <w:rFonts w:ascii="Times New Roman" w:hAnsi="Times New Roman" w:cs="Times New Roman"/>
+          <w:b/>
+          <w:bCs/>
+          <w:sz w:val="28"/>
+          <w:szCs w:val="28"/>
+        </w:rPr>
+      </w:pPr>
+      <w:r>
+        <w:rPr>
+          <w:rFonts w:ascii="Times New Roman" w:hAnsi="Times New Roman" w:cs="Times New Roman"/>
+          <w:b/>
+          <w:bCs/>
+          <w:sz w:val="28"/>
+          <w:szCs w:val="28"/>
+        </w:rPr>
+        <w:drawing>
+          <wp:inline distT="0" distB="0" distL="0" distR="0" wp14:anchorId="0F6A7052" wp14:editId="7E1F455A">
+            <wp:extent cx="5943600" cy="2544445"/>
+            <wp:effectExtent l="0" t="0" r="0" b="8255"/>
+            <wp:docPr id="10" name="Picture 10" descr="Graphical user interface, Teams&#10;&#10;Description automatically generated"/>
+            <wp:cNvGraphicFramePr>
+              <a:graphicFrameLocks xmlns:a="http://schemas.openxmlformats.org/drawingml/2006/main" noChangeAspect="1"/>
+            </wp:cNvGraphicFramePr>
+            <a:graphic xmlns:a="http://schemas.openxmlformats.org/drawingml/2006/main">
+              <a:graphicData uri="http://schemas.openxmlformats.org/drawingml/2006/picture">
+                <pic:pic xmlns:pic="http://schemas.openxmlformats.org/drawingml/2006/picture">
+                  <pic:nvPicPr>
+                    <pic:cNvPr id="10" name="Picture 10" descr="Graphical user interface, Teams&#10;&#10;Description automatically generated"/>
+                    <pic:cNvPicPr/>
+                  </pic:nvPicPr>
+                  <pic:blipFill>
+                    <a:blip r:embed="rId15"/>
+                    <a:stretch>
+                      <a:fillRect/>
+                    </a:stretch>
+                  </pic:blipFill>
+                  <pic:spPr>
+                    <a:xfrm>
+                      <a:off x="0" y="0"/>
+                      <a:ext cx="5943600" cy="2544445"/>
                     </a:xfrm>
                     <a:prstGeom prst="rect">
                       <a:avLst/>

</xml_diff>